<commit_message>
filled out Discussion Outline
</commit_message>
<xml_diff>
--- a/DiscussionOutline_v3.docx
+++ b/DiscussionOutline_v3.docx
@@ -445,6 +445,9 @@
         <w:t>number (</w:t>
       </w:r>
       <w:r>
+        <w:t xml:space="preserve">and </w:t>
+      </w:r>
+      <w:r>
         <w:t>mod</w:t>
       </w:r>
       <w:r>
@@ -545,7 +548,12 @@
       </w:r>
       <w:proofErr w:type="spellEnd"/>
       <w:r>
-        <w:t xml:space="preserve"> et al 2014, suggesting that the variation in MLH1 counts – across house mouse spermatocytes – is due to the same mechanism, differences in chromatin configuration.</w:t>
+        <w:t xml:space="preserve"> et al 2014, suggesting that the variation in MLH1 counts – across house mouse spermatocytes </w:t>
+      </w:r>
+      <w:bookmarkStart w:id="0" w:name="_GoBack"/>
+      <w:bookmarkEnd w:id="0"/>
+      <w:r>
+        <w:t>is due to the same mechanism, differences in chromatin configuration.</w:t>
       </w:r>
     </w:p>
     <w:p>
@@ -646,159 +654,190 @@
           <w:bCs/>
         </w:rPr>
       </w:pPr>
+      <w:r>
+        <w:rPr>
+          <w:b/>
+          <w:bCs/>
+        </w:rPr>
+        <w:t>1.</w:t>
+      </w:r>
+      <w:r>
+        <w:rPr>
+          <w:bCs/>
+        </w:rPr>
+        <w:t xml:space="preserve"> T</w:t>
+      </w:r>
+      <w:r>
+        <w:rPr>
+          <w:bCs/>
+        </w:rPr>
+        <w:t>he strongest correlat</w:t>
+      </w:r>
+      <w:r>
+        <w:rPr>
+          <w:bCs/>
+        </w:rPr>
+        <w:t>ion with genome wide evolution in an increase in interference strength</w:t>
+      </w:r>
+      <w:r>
+        <w:rPr>
+          <w:bCs/>
+        </w:rPr>
+        <w:t>. T</w:t>
+      </w:r>
+      <w:r>
+        <w:rPr>
+          <w:bCs/>
+        </w:rPr>
+        <w:t xml:space="preserve">he positive correlation </w:t>
+      </w:r>
+      <w:r>
+        <w:rPr>
+          <w:bCs/>
+        </w:rPr>
+        <w:t xml:space="preserve">is contrary to most expectations and empirical </w:t>
+      </w:r>
+      <w:r>
+        <w:rPr>
+          <w:bCs/>
+        </w:rPr>
+        <w:t xml:space="preserve">results, </w:t>
+      </w:r>
+      <w:r>
+        <w:rPr>
+          <w:bCs/>
+        </w:rPr>
+        <w:t>but we note that those are largely across longer time scales and genome wide averages</w:t>
+      </w:r>
+      <w:r>
+        <w:rPr>
+          <w:bCs/>
+        </w:rPr>
+        <w:t>.</w:t>
+      </w:r>
+    </w:p>
+    <w:p>
+      <w:pPr>
+        <w:contextualSpacing/>
+      </w:pPr>
+    </w:p>
+    <w:p>
+      <w:pPr>
+        <w:contextualSpacing/>
+      </w:pPr>
       <w:proofErr w:type="gramStart"/>
       <w:r>
-        <w:rPr>
-          <w:b/>
-          <w:bCs/>
-        </w:rPr>
-        <w:t>1.</w:t>
-      </w:r>
-      <w:r>
-        <w:rPr>
-          <w:bCs/>
-        </w:rPr>
-        <w:t>Evolution</w:t>
+        <w:t>2.</w:t>
+      </w:r>
+      <w:r>
+        <w:t>The</w:t>
       </w:r>
       <w:proofErr w:type="gramEnd"/>
       <w:r>
-        <w:rPr>
-          <w:bCs/>
-        </w:rPr>
-        <w:t xml:space="preserve"> of stronger interference is strongly correlated (shows the strongest correlat</w:t>
-      </w:r>
-      <w:r>
-        <w:rPr>
-          <w:bCs/>
-        </w:rPr>
-        <w:t>ion with genome wide evolution). T</w:t>
-      </w:r>
-      <w:r>
-        <w:rPr>
-          <w:bCs/>
-        </w:rPr>
-        <w:t xml:space="preserve">he positive correlation </w:t>
-      </w:r>
-      <w:r>
-        <w:rPr>
-          <w:bCs/>
-        </w:rPr>
-        <w:t>is contrary to most expectations and empirical results (but we note that those are largely across longer time scales and genome wide averages)</w:t>
-      </w:r>
-    </w:p>
-    <w:p>
-      <w:pPr>
-        <w:contextualSpacing/>
-      </w:pPr>
-    </w:p>
-    <w:p>
-      <w:pPr>
-        <w:contextualSpacing/>
-      </w:pPr>
+        <w:t xml:space="preserve"> difference in interference patterns is driven by </w:t>
+      </w:r>
+      <w:r>
+        <w:t>a paucity of short IFD observations in the high</w:t>
+      </w:r>
+      <w:r>
+        <w:t xml:space="preserve"> rec males. T</w:t>
+      </w:r>
+      <w:r>
+        <w:t>he short IFD drive down the mean IFDs in low rec strains, whereas the medians are similar</w:t>
+      </w:r>
+      <w:r>
+        <w:t>.</w:t>
+      </w:r>
+    </w:p>
+    <w:p>
+      <w:pPr>
+        <w:contextualSpacing/>
+      </w:pPr>
+    </w:p>
+    <w:p>
+      <w:pPr>
+        <w:contextualSpacing/>
+      </w:pPr>
+      <w:r>
+        <w:t>3. C</w:t>
+      </w:r>
+      <w:r>
+        <w:t>hromosome size effects</w:t>
+      </w:r>
+      <w:r>
+        <w:t xml:space="preserve"> are unlikely to cause this pattern since </w:t>
+      </w:r>
+      <w:r>
+        <w:t>the IFD distributions show less variance in the high rec strains, which would hav</w:t>
+      </w:r>
+      <w:r>
+        <w:t>e MORE Chromosomes (for example Chm1 to Chm9</w:t>
+      </w:r>
+      <w:r>
+        <w:t>) compared to the low rec strains which have fewer 2Cos (presumably limited to large chromosomes</w:t>
+      </w:r>
+      <w:r>
+        <w:t xml:space="preserve"> (for example Chrm1 to Chrm5</w:t>
+      </w:r>
+      <w:r>
+        <w:t>).</w:t>
+      </w:r>
+    </w:p>
+    <w:p>
+      <w:pPr>
+        <w:contextualSpacing/>
+      </w:pPr>
+    </w:p>
+    <w:p>
+      <w:pPr>
+        <w:contextualSpacing/>
+      </w:pPr>
+      <w:r>
+        <w:t xml:space="preserve">4. </w:t>
+      </w:r>
+      <w:r>
+        <w:t xml:space="preserve">These results are different from the sex differences </w:t>
+      </w:r>
+      <w:r>
+        <w:t xml:space="preserve">since the inferences measures are significantly different in </w:t>
+      </w:r>
+      <w:r>
+        <w:t>both the raw and normalized IFD.</w:t>
+      </w:r>
+    </w:p>
+    <w:p>
+      <w:pPr>
+        <w:contextualSpacing/>
+      </w:pPr>
+    </w:p>
+    <w:p>
+      <w:pPr>
+        <w:contextualSpacing/>
+        <w:rPr>
+          <w:b/>
+        </w:rPr>
+      </w:pPr>
+      <w:r>
+        <w:rPr>
+          <w:b/>
+        </w:rPr>
+        <w:t>II</w:t>
+      </w:r>
       <w:proofErr w:type="gramStart"/>
       <w:r>
-        <w:t>2.</w:t>
-      </w:r>
-      <w:r>
-        <w:t>The</w:t>
+        <w:rPr>
+          <w:b/>
+        </w:rPr>
+        <w:t>.  R</w:t>
+      </w:r>
+      <w:r>
+        <w:rPr>
+          <w:b/>
+        </w:rPr>
+        <w:t>eview</w:t>
       </w:r>
       <w:proofErr w:type="gramEnd"/>
       <w:r>
-        <w:t xml:space="preserve"> difference in interference patterns is driven by </w:t>
-      </w:r>
-      <w:r>
-        <w:t>a paucity of short IFD observations in the high rec males (the short IFD drive down the mean IFDs in low rec strains, whereas the medians are similar)</w:t>
-      </w:r>
-    </w:p>
-    <w:p>
-      <w:pPr>
-        <w:contextualSpacing/>
-      </w:pPr>
-    </w:p>
-    <w:p>
-      <w:pPr>
-        <w:contextualSpacing/>
-      </w:pPr>
-      <w:r>
-        <w:t>3. C</w:t>
-      </w:r>
-      <w:r>
-        <w:t>hromosome size effects</w:t>
-      </w:r>
-      <w:r>
-        <w:t xml:space="preserve"> are unlikely to cause this pattern since </w:t>
-      </w:r>
-      <w:r>
-        <w:t>the IFD distributions show less variance in the high rec strains, which would hav</w:t>
-      </w:r>
-      <w:r>
-        <w:t>e MORE Chromosomes (for example Chm1 to Chm9</w:t>
-      </w:r>
-      <w:r>
-        <w:t>) compared to the low rec strains which have fewer 2Cos (presumably limited to large chromosomes</w:t>
-      </w:r>
-      <w:r>
-        <w:t xml:space="preserve"> (for example Chrm1 to Chrm5</w:t>
-      </w:r>
-      <w:r>
-        <w:t>).</w:t>
-      </w:r>
-    </w:p>
-    <w:p>
-      <w:pPr>
-        <w:contextualSpacing/>
-      </w:pPr>
-    </w:p>
-    <w:p>
-      <w:pPr>
-        <w:contextualSpacing/>
-      </w:pPr>
-      <w:r>
-        <w:t xml:space="preserve">4. </w:t>
-      </w:r>
-      <w:r>
-        <w:t xml:space="preserve">These results are different from the sex differences </w:t>
-      </w:r>
-      <w:r>
-        <w:t xml:space="preserve">since the inferences measures are significantly different in </w:t>
-      </w:r>
-      <w:r>
-        <w:t>both the raw and normalized IFD.</w:t>
-      </w:r>
-    </w:p>
-    <w:p>
-      <w:pPr>
-        <w:contextualSpacing/>
-      </w:pPr>
-    </w:p>
-    <w:p>
-      <w:pPr>
-        <w:contextualSpacing/>
-        <w:rPr>
-          <w:b/>
-        </w:rPr>
-      </w:pPr>
-      <w:r>
-        <w:rPr>
-          <w:b/>
-        </w:rPr>
-        <w:t>II</w:t>
-      </w:r>
-      <w:proofErr w:type="gramStart"/>
-      <w:r>
-        <w:rPr>
-          <w:b/>
-        </w:rPr>
-        <w:t>.  R</w:t>
-      </w:r>
-      <w:r>
-        <w:rPr>
-          <w:b/>
-        </w:rPr>
-        <w:t>eview</w:t>
-      </w:r>
-      <w:proofErr w:type="gramEnd"/>
-      <w:r>
         <w:rPr>
           <w:b/>
         </w:rPr>
@@ -809,18 +848,6 @@
           <w:b/>
         </w:rPr>
         <w:t>the assumptions for measuring CO interference</w:t>
-      </w:r>
-      <w:r>
-        <w:rPr>
-          <w:b/>
-        </w:rPr>
-        <w:t xml:space="preserve"> in different ways</w:t>
-      </w:r>
-      <w:r>
-        <w:rPr>
-          <w:b/>
-        </w:rPr>
-        <w:t>.</w:t>
       </w:r>
     </w:p>
     <w:p>
@@ -852,23 +879,10 @@
         </w:numPr>
       </w:pPr>
       <w:r>
-        <w:t>Examples of empirical results supporting this pattern</w:t>
-      </w:r>
-      <w:proofErr w:type="gramStart"/>
-      <w:r>
-        <w:t>;  Otto</w:t>
-      </w:r>
-      <w:proofErr w:type="gramEnd"/>
-      <w:r>
-        <w:t xml:space="preserve"> Payseur, (Ruiz-Herrera? </w:t>
-      </w:r>
-      <w:proofErr w:type="spellStart"/>
-      <w:r>
-        <w:t>Bomblies</w:t>
-      </w:r>
-      <w:proofErr w:type="spellEnd"/>
-      <w:r>
-        <w:t>?)</w:t>
+        <w:t>Examples of empirical results supporting</w:t>
+      </w:r>
+      <w:r>
+        <w:t xml:space="preserve"> this pattern;  Otto Payseur</w:t>
       </w:r>
       <w:r>
         <w:t xml:space="preserve">, gamma </w:t>
@@ -888,9 +902,12 @@
       <w:r>
         <w:t xml:space="preserve"> for gamma estimates</w:t>
       </w:r>
+      <w:r>
+        <w:t xml:space="preserve">, </w:t>
+      </w:r>
       <w:proofErr w:type="gramStart"/>
       <w:r>
-        <w:t>,  The</w:t>
+        <w:t>The</w:t>
       </w:r>
       <w:proofErr w:type="gramEnd"/>
       <w:r>
@@ -934,27 +951,21 @@
         <w:t>) the number of crossovers are he</w:t>
       </w:r>
       <w:r>
-        <w:t xml:space="preserve">ld constant or prioritize crossover assurance </w:t>
-      </w:r>
-      <w:r>
-        <w:t>(</w:t>
-      </w:r>
-      <w:r>
-        <w:t xml:space="preserve">0 &lt; CO# </w:t>
+        <w:t xml:space="preserve">ld constant or prioritize crossover </w:t>
       </w:r>
       <w:proofErr w:type="gramStart"/>
       <w:r>
-        <w:t>=  1</w:t>
+        <w:t>assurance</w:t>
+      </w:r>
+      <w:r>
+        <w:t xml:space="preserve"> </w:t>
+      </w:r>
+      <w:r>
+        <w:t xml:space="preserve"> and</w:t>
       </w:r>
       <w:proofErr w:type="gramEnd"/>
       <w:r>
-        <w:t xml:space="preserve">  to</w:t>
-      </w:r>
-      <w:r>
-        <w:t xml:space="preserve"> 4) </w:t>
-      </w:r>
-      <w:r>
-        <w:t xml:space="preserve"> and ii) </w:t>
+        <w:t xml:space="preserve"> ii) </w:t>
       </w:r>
       <w:r>
         <w:t>generalize the rec landscape, (focus on how the rec landscape would change instead of the genome wide rate).</w:t>
@@ -967,13 +978,19 @@
       <w:r>
         <w:lastRenderedPageBreak/>
         <w:tab/>
-        <w:t>-The Goldstein model</w:t>
+        <w:t>-The Goldstein</w:t>
+      </w:r>
+      <w:r>
+        <w:t xml:space="preserve"> et al results</w:t>
       </w:r>
       <w:r>
         <w:t xml:space="preserve"> (reviewed in Otto and Payseur 2019)</w:t>
       </w:r>
       <w:r>
-        <w:t>, models predicts a positive correlation with interference strength and higher recombination rate. A modifier which changes the probability of the recombination</w:t>
+        <w:t>, predict</w:t>
+      </w:r>
+      <w:r>
+        <w:t xml:space="preserve"> a positive correlation with interference strength and higher recombination rate. A modifier which changes the probability of the recombination</w:t>
       </w:r>
       <w:r>
         <w:t xml:space="preserve"> landscape having 0 crossovers </w:t>
@@ -985,7 +1002,13 @@
         <w:t>r</w:t>
       </w:r>
       <w:r>
-        <w:t xml:space="preserve"> 2 crossovers, (driven by crossover assurance).</w:t>
+        <w:t xml:space="preserve"> 2 crossovers, (</w:t>
+      </w:r>
+      <w:r>
+        <w:t xml:space="preserve">largely </w:t>
+      </w:r>
+      <w:r>
+        <w:t>driven by crossover assurance).</w:t>
       </w:r>
     </w:p>
     <w:p>
@@ -1007,7 +1030,7 @@
         <w:t>results which show this</w:t>
       </w:r>
       <w:r>
-        <w:t xml:space="preserve"> pattern</w:t>
+        <w:t xml:space="preserve"> positive correlation</w:t>
       </w:r>
     </w:p>
     <w:p>
@@ -1051,7 +1074,7 @@
         <w:t xml:space="preserve"> F2 cross (Hannah’s IFD measures</w:t>
       </w:r>
       <w:r>
-        <w:t xml:space="preserve">), </w:t>
+        <w:t>)</w:t>
       </w:r>
     </w:p>
     <w:p>
@@ -1078,437 +1101,453 @@
     </w:p>
     <w:p>
       <w:pPr>
-        <w:contextualSpacing/>
-      </w:pPr>
-    </w:p>
-    <w:p>
-      <w:pPr>
-        <w:contextualSpacing/>
-      </w:pPr>
-    </w:p>
-    <w:p>
-      <w:pPr>
         <w:pStyle w:val="Heading1"/>
       </w:pPr>
       <w:r>
-        <w:t>Explanation and Model review</w:t>
-      </w:r>
-    </w:p>
-    <w:p>
-      <w:pPr>
-        <w:rPr>
-          <w:b/>
-          <w:bCs/>
-        </w:rPr>
-      </w:pPr>
-      <w:r>
-        <w:rPr>
-          <w:b/>
-          <w:bCs/>
-        </w:rPr>
-        <w:t>1.</w:t>
-      </w:r>
-      <w:r>
-        <w:rPr>
-          <w:b/>
-          <w:bCs/>
-        </w:rPr>
+        <w:t>Model review</w:t>
+      </w:r>
+      <w:r>
+        <w:t xml:space="preserve"> for explaining results</w:t>
+      </w:r>
+    </w:p>
+    <w:p>
+      <w:pPr>
+        <w:rPr>
+          <w:bCs/>
+        </w:rPr>
+      </w:pPr>
+      <w:r>
+        <w:rPr>
+          <w:bCs/>
+        </w:rPr>
+        <w:t>(</w:t>
+      </w:r>
+      <w:proofErr w:type="gramStart"/>
+      <w:r>
+        <w:rPr>
+          <w:bCs/>
+        </w:rPr>
+        <w:t>reference</w:t>
+      </w:r>
+      <w:proofErr w:type="gramEnd"/>
+      <w:r>
+        <w:rPr>
+          <w:bCs/>
+        </w:rPr>
+        <w:t xml:space="preserve"> matrix of models by results) </w:t>
+      </w:r>
+    </w:p>
+    <w:p>
+      <w:pPr>
+        <w:rPr>
+          <w:b/>
+          <w:bCs/>
+        </w:rPr>
+      </w:pPr>
+      <w:r>
+        <w:rPr>
+          <w:b/>
+          <w:bCs/>
+        </w:rPr>
+        <w:t>Two-locus (protect for drivers)</w:t>
+      </w:r>
+      <w:r>
+        <w:rPr>
+          <w:b/>
+          <w:bCs/>
+        </w:rPr>
+        <w:t xml:space="preserve"> (</w:t>
+      </w:r>
+      <w:proofErr w:type="spellStart"/>
+      <w:r>
+        <w:rPr>
+          <w:b/>
+          <w:bCs/>
+        </w:rPr>
+        <w:t>Brandvain</w:t>
+      </w:r>
+      <w:proofErr w:type="spellEnd"/>
+      <w:r>
+        <w:rPr>
+          <w:b/>
+          <w:bCs/>
+        </w:rPr>
+        <w:t xml:space="preserve"> and Coop)</w:t>
+      </w:r>
+    </w:p>
+    <w:p>
+      <w:r>
+        <w:t>Asymmetric division of egg opens them up to meiotic drivers. Recombination modifiers for sex specific female landscape will decrease the chances of driving centromeres to segregate to the egg by increasing the number of crossovers and placing them across a larger area of the genome (uniform placement).</w:t>
+      </w:r>
+    </w:p>
+    <w:p>
+      <w:pPr>
+        <w:rPr>
+          <w:b/>
+          <w:bCs/>
+        </w:rPr>
+      </w:pPr>
+      <w:r>
+        <w:rPr>
+          <w:b/>
+          <w:bCs/>
+        </w:rPr>
+        <w:t>Gamete selection</w:t>
+      </w:r>
+      <w:r>
+        <w:rPr>
+          <w:b/>
+          <w:bCs/>
+        </w:rPr>
+        <w:t xml:space="preserve"> (</w:t>
+      </w:r>
+      <w:r>
+        <w:rPr>
+          <w:b/>
+          <w:bCs/>
+        </w:rPr>
+        <w:t>or</w:t>
+      </w:r>
+      <w:r>
+        <w:rPr>
+          <w:b/>
+          <w:bCs/>
+        </w:rPr>
+        <w:t xml:space="preserve"> haploid selection) (</w:t>
+      </w:r>
+      <w:proofErr w:type="spellStart"/>
+      <w:r>
+        <w:rPr>
+          <w:b/>
+          <w:bCs/>
+        </w:rPr>
+        <w:t>Lenormand</w:t>
+      </w:r>
+      <w:proofErr w:type="spellEnd"/>
+      <w:r>
+        <w:rPr>
+          <w:b/>
+          <w:bCs/>
+        </w:rPr>
+        <w:t xml:space="preserve"> 2003</w:t>
+      </w:r>
+      <w:r>
+        <w:rPr>
+          <w:b/>
+          <w:bCs/>
+        </w:rPr>
+        <w:t xml:space="preserve">, </w:t>
+      </w:r>
+      <w:proofErr w:type="spellStart"/>
+      <w:r>
+        <w:rPr>
+          <w:b/>
+          <w:bCs/>
+        </w:rPr>
+        <w:t>Lenormand</w:t>
+      </w:r>
+      <w:proofErr w:type="spellEnd"/>
+      <w:r>
+        <w:rPr>
+          <w:b/>
+          <w:bCs/>
+        </w:rPr>
+        <w:t xml:space="preserve"> and </w:t>
+      </w:r>
+      <w:proofErr w:type="spellStart"/>
+      <w:r>
+        <w:rPr>
+          <w:b/>
+          <w:bCs/>
+        </w:rPr>
+        <w:t>Duthiel</w:t>
+      </w:r>
+      <w:proofErr w:type="spellEnd"/>
+      <w:r>
+        <w:rPr>
+          <w:b/>
+          <w:bCs/>
+        </w:rPr>
+        <w:t xml:space="preserve"> 2005</w:t>
+      </w:r>
+      <w:r>
+        <w:rPr>
+          <w:b/>
+          <w:bCs/>
+        </w:rPr>
+        <w:t>)</w:t>
+      </w:r>
+    </w:p>
+    <w:p>
+      <w:r>
+        <w:t>The</w:t>
+      </w:r>
+      <w:r>
+        <w:t xml:space="preserve"> sex with more variance in reproductive fitness will have lower overall recombination rate.</w:t>
+      </w:r>
+    </w:p>
+    <w:p>
+      <w:pPr>
+        <w:rPr>
+          <w:b/>
+          <w:bCs/>
+        </w:rPr>
+      </w:pPr>
+      <w:r>
+        <w:rPr>
+          <w:b/>
+          <w:bCs/>
+        </w:rPr>
+        <w:t>SACE</w:t>
+      </w:r>
+      <w:r>
+        <w:rPr>
+          <w:b/>
+          <w:bCs/>
+        </w:rPr>
+        <w:t xml:space="preserve"> (</w:t>
+      </w:r>
+      <w:proofErr w:type="spellStart"/>
+      <w:r>
+        <w:rPr>
+          <w:b/>
+          <w:bCs/>
+        </w:rPr>
+        <w:t>Sardell</w:t>
+      </w:r>
+      <w:proofErr w:type="spellEnd"/>
+      <w:r>
+        <w:rPr>
+          <w:b/>
+          <w:bCs/>
+        </w:rPr>
+        <w:t xml:space="preserve"> Kirkpatrick 2019)</w:t>
+      </w:r>
+    </w:p>
+    <w:p>
+      <w:r>
+        <w:t>Extension of gamete selection. Assumes sex difference in strength and direction of epistasis</w:t>
+      </w:r>
+      <w:r>
+        <w:t>. Results in large blocks of genetic areas</w:t>
+      </w:r>
+      <w:r>
+        <w:t>/chromosomes</w:t>
+      </w:r>
+      <w:r>
+        <w:t xml:space="preserve"> being kept together in male meiosis.</w:t>
+      </w:r>
+      <w:r>
+        <w:t xml:space="preserve"> Reduce recombination between coding regions and regulatory elements.</w:t>
+      </w:r>
+    </w:p>
+    <w:p>
+      <w:pPr>
+        <w:rPr>
+          <w:b/>
+          <w:bCs/>
+        </w:rPr>
+      </w:pPr>
+      <w:r>
+        <w:rPr>
+          <w:b/>
+          <w:bCs/>
+        </w:rPr>
+        <w:t>Sexual dimorphism in spindle and checkpoints</w:t>
+      </w:r>
+      <w:r>
+        <w:rPr>
+          <w:b/>
+          <w:bCs/>
+        </w:rPr>
+        <w:t xml:space="preserve"> for MI</w:t>
+      </w:r>
+    </w:p>
+    <w:p>
+      <w:pPr>
+        <w:rPr>
+          <w:b/>
+          <w:bCs/>
+        </w:rPr>
+      </w:pPr>
+      <w:r>
+        <w:t>A fundamental difference in meiosis (MI) for males and females is the presence of the centrosome which serves as a nucle</w:t>
+      </w:r>
+      <w:r>
+        <w:t xml:space="preserve">ation site for MT at each pole </w:t>
+      </w:r>
+      <w:r>
+        <w:t xml:space="preserve">and </w:t>
+      </w:r>
+      <w:r>
+        <w:t>influences the shape of the spindle</w:t>
+      </w:r>
+      <w:r>
+        <w:t xml:space="preserve">. </w:t>
+      </w:r>
+      <w:r>
+        <w:t xml:space="preserve">My </w:t>
+      </w:r>
+      <w:r>
+        <w:t>hypothesis</w:t>
+      </w:r>
+      <w:r>
+        <w:t xml:space="preserve"> for this model leading to distinct evolutionary trajectories for the </w:t>
+      </w:r>
+      <w:proofErr w:type="spellStart"/>
+      <w:r>
+        <w:t>gwRR</w:t>
+      </w:r>
+      <w:proofErr w:type="spellEnd"/>
+      <w:r>
+        <w:t xml:space="preserve"> in sperm and egg i</w:t>
+      </w:r>
+      <w:r>
+        <w:t>s that the tension in a centr</w:t>
+      </w:r>
+      <w:r>
+        <w:t>o</w:t>
+      </w:r>
+      <w:r>
+        <w:t xml:space="preserve">some spindle is stronger (or more uniform) since all MT-KT are anchored at single points </w:t>
+      </w:r>
+      <w:r>
+        <w:t>at the cell poles.</w:t>
+      </w:r>
+    </w:p>
+    <w:p>
+      <w:r>
+        <w:t>This wi</w:t>
+      </w:r>
+      <w:r>
+        <w:t xml:space="preserve">ll also makes the </w:t>
+      </w:r>
+      <w:r>
+        <w:t>spindle a</w:t>
+      </w:r>
+      <w:r>
+        <w:t xml:space="preserve">ssembly checkpoint (SAC) </w:t>
+      </w:r>
+      <w:r>
+        <w:t>stricter in smaller gametes with centrosomes</w:t>
+      </w:r>
+      <w:r>
         <w:t xml:space="preserve"> </w:t>
       </w:r>
       <w:r>
-        <w:rPr>
-          <w:b/>
-          <w:bCs/>
-        </w:rPr>
-        <w:t>Gamete selection</w:t>
-      </w:r>
-      <w:r>
-        <w:rPr>
-          <w:b/>
-          <w:bCs/>
-        </w:rPr>
-        <w:t xml:space="preserve"> (and haploid selection) (</w:t>
+        <w:t xml:space="preserve">during meiosis </w:t>
+      </w:r>
+      <w:r>
+        <w:t xml:space="preserve">(sperm) and more sensitive </w:t>
+      </w:r>
+      <w:r>
+        <w:t xml:space="preserve">to </w:t>
       </w:r>
       <w:proofErr w:type="spellStart"/>
       <w:r>
-        <w:rPr>
-          <w:b/>
-          <w:bCs/>
-        </w:rPr>
-        <w:t>Lenormand</w:t>
+        <w:t>achiasmate</w:t>
       </w:r>
       <w:proofErr w:type="spellEnd"/>
       <w:r>
-        <w:rPr>
-          <w:b/>
-          <w:bCs/>
-        </w:rPr>
-        <w:t xml:space="preserve"> 2003)</w:t>
-      </w:r>
-    </w:p>
-    <w:p>
-      <w:r>
-        <w:t>The process where gametes are competing – so there is stronger selection for 1 form of gamete vs the other (stronger directional selection) (the gamete with more competition / the sex with more variance in reproductive fitness will have lower overall recombination rate.</w:t>
-      </w:r>
-    </w:p>
-    <w:p>
-      <w:pPr>
-        <w:rPr>
-          <w:b/>
-          <w:bCs/>
-        </w:rPr>
-      </w:pPr>
+        <w:t xml:space="preserve"> bivalents on the spindle </w:t>
+      </w:r>
+      <w:r>
+        <w:t>(correcting MT-KT attach</w:t>
+      </w:r>
+      <w:r>
+        <w:t xml:space="preserve">ments or triggering apoptosis). </w:t>
+      </w:r>
+      <w:r>
+        <w:t xml:space="preserve">Whereas in the </w:t>
+      </w:r>
+      <w:proofErr w:type="spellStart"/>
+      <w:r>
+        <w:t>acentrosome</w:t>
+      </w:r>
+      <w:proofErr w:type="spellEnd"/>
+      <w:r>
+        <w:t xml:space="preserve"> spindle is mo</w:t>
+      </w:r>
+      <w:r>
+        <w:t xml:space="preserve">re diffuse (multiple </w:t>
+      </w:r>
+      <w:proofErr w:type="spellStart"/>
+      <w:r>
+        <w:t>aMTOCs</w:t>
+      </w:r>
+      <w:proofErr w:type="spellEnd"/>
+      <w:r>
+        <w:t xml:space="preserve"> diffused across a larger area) </w:t>
+      </w:r>
+      <w:r>
+        <w:t>resulting in</w:t>
+      </w:r>
+      <w:r>
+        <w:t xml:space="preserve"> less effective </w:t>
+      </w:r>
       <w:proofErr w:type="gramStart"/>
       <w:r>
-        <w:rPr>
-          <w:b/>
-          <w:bCs/>
-        </w:rPr>
-        <w:t>2.</w:t>
-      </w:r>
-      <w:r>
-        <w:rPr>
-          <w:b/>
-          <w:bCs/>
-        </w:rPr>
-        <w:t>SACE</w:t>
+        <w:t xml:space="preserve">SAC, </w:t>
+      </w:r>
+      <w:r>
+        <w:t>that</w:t>
       </w:r>
       <w:proofErr w:type="gramEnd"/>
       <w:r>
-        <w:rPr>
-          <w:b/>
-          <w:bCs/>
-        </w:rPr>
-        <w:t xml:space="preserve"> (</w:t>
+        <w:t xml:space="preserve"> is more </w:t>
       </w:r>
       <w:proofErr w:type="spellStart"/>
       <w:r>
-        <w:rPr>
-          <w:b/>
-          <w:bCs/>
-        </w:rPr>
-        <w:t>Sardell</w:t>
+        <w:t>achiasmate</w:t>
       </w:r>
       <w:proofErr w:type="spellEnd"/>
       <w:r>
-        <w:rPr>
-          <w:b/>
-          <w:bCs/>
-        </w:rPr>
-        <w:t xml:space="preserve"> Kirkpatrick 2019)</w:t>
-      </w:r>
-    </w:p>
-    <w:p>
-      <w:r>
-        <w:t>Extension of reduction principle. Results in large blocks of genetic areas being kept together in male meiosis.</w:t>
-      </w:r>
-    </w:p>
-    <w:p>
-      <w:pPr>
-        <w:rPr>
-          <w:b/>
-          <w:bCs/>
-        </w:rPr>
-      </w:pPr>
-      <w:r>
-        <w:rPr>
-          <w:b/>
-          <w:bCs/>
-        </w:rPr>
-        <w:t>3.Two-locus (protect for drivers)</w:t>
-      </w:r>
-    </w:p>
-    <w:p>
-      <w:r>
-        <w:t>Asymmetric division of egg opens them up to meiotic drivers. Recombination modifiers for sex specific female landscape will decrease the chances of driving centromeres to segregate to the egg by increasing the number of crossovers and placing them across a larger area of the genome (uniform placement).</w:t>
-      </w:r>
-    </w:p>
-    <w:p>
-      <w:pPr>
-        <w:rPr>
-          <w:b/>
-          <w:bCs/>
-        </w:rPr>
-      </w:pPr>
-      <w:r>
-        <w:rPr>
-          <w:b/>
-          <w:bCs/>
-        </w:rPr>
-        <w:t>4. Sexual dimorphism in spindle and checkpoints</w:t>
-      </w:r>
-    </w:p>
-    <w:p>
-      <w:proofErr w:type="gramStart"/>
-      <w:r>
-        <w:t>1.</w:t>
-      </w:r>
-      <w:r>
-        <w:t>A</w:t>
-      </w:r>
-      <w:proofErr w:type="gramEnd"/>
-      <w:r>
-        <w:t xml:space="preserve"> fundamental difference in meiosis (MI) for males and females is the presence of the centrosome which serves as a nucle</w:t>
-      </w:r>
-      <w:r>
-        <w:t xml:space="preserve">ation site for MT at each pole </w:t>
-      </w:r>
-      <w:r>
-        <w:t xml:space="preserve">and </w:t>
-      </w:r>
-      <w:r>
-        <w:t>influences the shape of the spindle</w:t>
-      </w:r>
-      <w:r>
-        <w:t xml:space="preserve">. </w:t>
-      </w:r>
-    </w:p>
-    <w:p>
-      <w:r>
-        <w:t xml:space="preserve">My </w:t>
-      </w:r>
-      <w:r>
-        <w:t xml:space="preserve">hypothesis </w:t>
-      </w:r>
-      <w:r>
-        <w:t xml:space="preserve">– for this model leading to distinct evolutionary trajectories for the </w:t>
+        <w:t xml:space="preserve"> bivalents a</w:t>
+      </w:r>
+      <w:r>
+        <w:t>re required to trigger the SAC to stop</w:t>
+      </w:r>
+      <w:r>
+        <w:t xml:space="preserve"> division</w:t>
+      </w:r>
+      <w:r>
+        <w:t xml:space="preserve"> entry into anaphase</w:t>
+      </w:r>
+      <w:r>
+        <w:t xml:space="preserve">. This is supported by the higher rates of </w:t>
+      </w:r>
+      <w:r>
+        <w:t>aneuploidy</w:t>
+      </w:r>
+      <w:r>
+        <w:t xml:space="preserve"> in oocytes.</w:t>
+      </w:r>
+    </w:p>
+    <w:p>
+      <w:r>
+        <w:t xml:space="preserve">These physiology differences in </w:t>
       </w:r>
       <w:proofErr w:type="spellStart"/>
       <w:r>
+        <w:t>meiocytes</w:t>
+      </w:r>
+      <w:proofErr w:type="spellEnd"/>
+      <w:r>
+        <w:t xml:space="preserve"> r</w:t>
+      </w:r>
+      <w:r>
+        <w:t>esults in stronger selection on the recombination landscape in males compared to females</w:t>
+      </w:r>
+      <w:r>
+        <w:t xml:space="preserve">. Which can produce directional pattern in male and relaxed selection on the </w:t>
+      </w:r>
+      <w:proofErr w:type="spellStart"/>
+      <w:r>
         <w:t>gwRR</w:t>
       </w:r>
       <w:proofErr w:type="spellEnd"/>
       <w:r>
-        <w:t xml:space="preserve"> in sperm and egg i</w:t>
-      </w:r>
-      <w:r>
-        <w:t>s that the tension in a centr</w:t>
-      </w:r>
-      <w:r>
-        <w:t>o</w:t>
-      </w:r>
-      <w:r>
-        <w:t xml:space="preserve">some spindle is stronger (or more uniform) since all MT-KT are anchored at single points </w:t>
-      </w:r>
-      <w:r>
-        <w:t>at the cell poles.</w:t>
-      </w:r>
-    </w:p>
-    <w:p>
-      <w:r>
-        <w:t xml:space="preserve"> This wi</w:t>
-      </w:r>
-      <w:r>
-        <w:t xml:space="preserve">ll also makes the </w:t>
-      </w:r>
-      <w:r>
-        <w:t>spindle a</w:t>
-      </w:r>
-      <w:r>
-        <w:t xml:space="preserve">ssembly checkpoint (SAC) </w:t>
-      </w:r>
-      <w:r>
-        <w:t>stricter in smaller gametes with centrosomes</w:t>
-      </w:r>
-      <w:r>
-        <w:t xml:space="preserve"> (sperm) and more sensitive </w:t>
-      </w:r>
-      <w:r>
-        <w:t xml:space="preserve">to </w:t>
-      </w:r>
-      <w:proofErr w:type="spellStart"/>
-      <w:r>
-        <w:t>achiasmate</w:t>
-      </w:r>
-      <w:proofErr w:type="spellEnd"/>
-      <w:r>
-        <w:t xml:space="preserve"> bivalents on the spindle </w:t>
-      </w:r>
-      <w:r>
-        <w:t xml:space="preserve">(and correcting MT-KT attachments or triggering apoptosis). </w:t>
-      </w:r>
-    </w:p>
-    <w:p/>
-    <w:p>
-      <w:r>
-        <w:t xml:space="preserve">Whereas in the </w:t>
-      </w:r>
-      <w:proofErr w:type="spellStart"/>
-      <w:r>
-        <w:t>acentrosome</w:t>
-      </w:r>
-      <w:proofErr w:type="spellEnd"/>
-      <w:r>
-        <w:t xml:space="preserve"> spindle is mo</w:t>
-      </w:r>
-      <w:r>
-        <w:t xml:space="preserve">re diffuse (multiple </w:t>
-      </w:r>
-      <w:proofErr w:type="spellStart"/>
-      <w:r>
-        <w:t>aMTOCs</w:t>
-      </w:r>
-      <w:proofErr w:type="spellEnd"/>
-      <w:r>
-        <w:t xml:space="preserve"> diffused across a larger area) </w:t>
-      </w:r>
-      <w:r>
-        <w:t>resulting in</w:t>
-      </w:r>
-      <w:r>
-        <w:t xml:space="preserve"> less effective SAC, </w:t>
-      </w:r>
-      <w:r>
-        <w:t xml:space="preserve">that is more </w:t>
-      </w:r>
-      <w:proofErr w:type="spellStart"/>
-      <w:r>
-        <w:t>achiasmate</w:t>
-      </w:r>
-      <w:proofErr w:type="spellEnd"/>
-      <w:r>
-        <w:t xml:space="preserve"> bivalents a</w:t>
-      </w:r>
-      <w:r>
-        <w:t>re required to trigger the SAC to stop</w:t>
-      </w:r>
-      <w:r>
-        <w:t xml:space="preserve"> division</w:t>
-      </w:r>
-      <w:r>
-        <w:t xml:space="preserve"> entry into anaphase</w:t>
-      </w:r>
-      <w:r>
-        <w:t xml:space="preserve"> (there’s a much higher rate of </w:t>
-      </w:r>
-      <w:proofErr w:type="spellStart"/>
-      <w:r>
-        <w:t>achiasmata</w:t>
-      </w:r>
-      <w:proofErr w:type="spellEnd"/>
-      <w:r>
-        <w:t xml:space="preserve"> / aneuploidy</w:t>
-      </w:r>
-    </w:p>
-    <w:p>
-      <w:r>
-        <w:t xml:space="preserve">These physiology differences in </w:t>
-      </w:r>
-      <w:proofErr w:type="spellStart"/>
-      <w:r>
-        <w:t>meiocytes</w:t>
-      </w:r>
-      <w:proofErr w:type="spellEnd"/>
-      <w:r>
-        <w:t xml:space="preserve"> r</w:t>
-      </w:r>
-      <w:r>
-        <w:t>esults in stronger selection on the recombination landscape in males compared to females</w:t>
-      </w:r>
-      <w:r>
-        <w:t xml:space="preserve">. Which can produce directional pattern in male and relaxed selection on the </w:t>
-      </w:r>
-      <w:proofErr w:type="spellStart"/>
-      <w:r>
-        <w:t>gwRR</w:t>
-      </w:r>
-      <w:proofErr w:type="spellEnd"/>
-      <w:r>
         <w:t xml:space="preserve"> (and recombination landscape) in males and females respectively.</w:t>
-      </w:r>
-    </w:p>
-    <w:p/>
-    <w:p/>
-    <w:p/>
-    <w:p>
-      <w:r>
-        <w:lastRenderedPageBreak/>
-        <w:t>-2. Connect to stronger interference (positive correlation of interference strength</w:t>
-      </w:r>
-    </w:p>
-    <w:p>
-      <w:r>
-        <w:t xml:space="preserve">-- </w:t>
-      </w:r>
-      <w:proofErr w:type="gramStart"/>
-      <w:r>
-        <w:t>the</w:t>
-      </w:r>
-      <w:proofErr w:type="gramEnd"/>
-      <w:r>
-        <w:t xml:space="preserve"> faster evolution in males – driven by the rec landscape </w:t>
-      </w:r>
-    </w:p>
-    <w:p>
-      <w:r>
-        <w:t xml:space="preserve">A consequence of the stronger interference strength in the high rec males is that there is a greater amount (proportion of the chromosomes/bivalents </w:t>
-      </w:r>
-      <w:bookmarkStart w:id="0" w:name="_GoBack"/>
-      <w:bookmarkEnd w:id="0"/>
-    </w:p>
-    <w:p/>
-    <w:p>
-      <w:pPr>
-        <w:contextualSpacing/>
-        <w:rPr>
-          <w:b/>
-        </w:rPr>
-      </w:pPr>
-    </w:p>
-    <w:p>
-      <w:pPr>
-        <w:contextualSpacing/>
-        <w:rPr>
-          <w:b/>
-        </w:rPr>
-      </w:pPr>
-      <w:r>
-        <w:rPr>
-          <w:b/>
-        </w:rPr>
-        <w:t>5. Model prediction</w:t>
-      </w:r>
-    </w:p>
-    <w:p>
-      <w:pPr>
-        <w:contextualSpacing/>
-      </w:pPr>
-      <w:r>
-        <w:t xml:space="preserve">The models above which predict directional selection on the recombination landscape in males: </w:t>
-      </w:r>
-      <w:r>
-        <w:rPr>
-          <w:b/>
-        </w:rPr>
-        <w:t>SACE</w:t>
-      </w:r>
-      <w:r>
-        <w:t xml:space="preserve"> and </w:t>
-      </w:r>
-      <w:r>
-        <w:rPr>
-          <w:b/>
-        </w:rPr>
-        <w:t>Spindle differences</w:t>
-      </w:r>
-      <w:r>
-        <w:t xml:space="preserve"> are most parsimonious for the models review in this paper. The reduction principle wouldn’t predict males diverge in genome wide rates and two locus modifier doesn’t predict </w:t>
-      </w:r>
-      <w:proofErr w:type="gramStart"/>
-      <w:r>
-        <w:t>males</w:t>
-      </w:r>
-      <w:proofErr w:type="gramEnd"/>
-      <w:r>
-        <w:t xml:space="preserve"> </w:t>
-      </w:r>
-      <w:proofErr w:type="spellStart"/>
-      <w:r>
-        <w:t>gwRR</w:t>
-      </w:r>
-      <w:proofErr w:type="spellEnd"/>
-      <w:r>
-        <w:t xml:space="preserve"> would be higher than females.</w:t>
       </w:r>
     </w:p>
     <w:p>
@@ -1516,136 +1555,276 @@
         <w:pStyle w:val="ListParagraph"/>
         <w:numPr>
           <w:ilvl w:val="0"/>
-          <w:numId w:val="9"/>
+          <w:numId w:val="11"/>
         </w:numPr>
       </w:pPr>
+      <w:r>
+        <w:t xml:space="preserve">Female </w:t>
+      </w:r>
+      <w:r>
+        <w:t>have</w:t>
+      </w:r>
+      <w:r>
+        <w:t xml:space="preserve"> more random landscape (broad scale placement, weaker interference and greater between cell variance in crossover number) compared to males (telomere bias and stronger interference are less random)</w:t>
+      </w:r>
+      <w:r>
+        <w:t xml:space="preserve">. While </w:t>
+      </w:r>
+      <w:r>
+        <w:t xml:space="preserve">the telomere bias in males </w:t>
+      </w:r>
+      <w:r>
+        <w:t xml:space="preserve">may have evolved </w:t>
+      </w:r>
+      <w:r>
+        <w:t xml:space="preserve">due to directional selection via the SAC towards </w:t>
+      </w:r>
+      <w:proofErr w:type="gramStart"/>
+      <w:r>
+        <w:t>an</w:t>
+      </w:r>
+      <w:proofErr w:type="gramEnd"/>
+      <w:r>
+        <w:t xml:space="preserve"> </w:t>
+      </w:r>
+      <w:r>
+        <w:t>uniform tetrad structure across all of the bivalent pairs within a cell</w:t>
+      </w:r>
+      <w:r>
+        <w:t>.</w:t>
+      </w:r>
+    </w:p>
+    <w:p>
+      <w:r>
+        <w:t xml:space="preserve"> </w:t>
+      </w:r>
+      <w:proofErr w:type="gramStart"/>
+      <w:r>
+        <w:t>could</w:t>
+      </w:r>
+      <w:proofErr w:type="gramEnd"/>
+      <w:r>
+        <w:t xml:space="preserve"> be connected to the amount of sister cohesion – the tetrad structure at metaphase</w:t>
+      </w:r>
     </w:p>
     <w:p>
       <w:pPr>
         <w:pStyle w:val="ListParagraph"/>
         <w:numPr>
           <w:ilvl w:val="0"/>
-          <w:numId w:val="9"/>
+          <w:numId w:val="11"/>
         </w:numPr>
       </w:pPr>
       <w:r>
-        <w:t xml:space="preserve">(Hollis et al 2020, Lee et al 2019).  This model predicts a difference in the meiotic spindles or division mechanism between high and low rec strains. </w:t>
-      </w:r>
-    </w:p>
-    <w:p>
-      <w:pPr>
-        <w:ind w:firstLine="720"/>
-        <w:contextualSpacing/>
-      </w:pPr>
-      <w:r>
-        <w:rPr>
-          <w:b/>
-        </w:rPr>
-        <w:t xml:space="preserve">ii. </w:t>
-      </w:r>
-      <w:r>
-        <w:rPr>
-          <w:b/>
-        </w:rPr>
-        <w:t>SACE</w:t>
-      </w:r>
-      <w:r>
-        <w:t>: For the 2CO in the high rec males, larger blocks of chromosomes are kept together in the next generation.</w:t>
-      </w:r>
-    </w:p>
-    <w:p>
-      <w:pPr>
-        <w:contextualSpacing/>
-      </w:pPr>
-      <w:r>
-        <w:tab/>
-        <w:t>This model would predict greater reproductive variance for males.</w:t>
-      </w:r>
+        <w:t xml:space="preserve">Exceptions for canonical heterochiasmy landscape </w:t>
+      </w:r>
+      <w:r>
+        <w:t xml:space="preserve">such as </w:t>
+      </w:r>
+      <w:r>
+        <w:t>high</w:t>
+      </w:r>
+      <w:r>
+        <w:t>er</w:t>
+      </w:r>
+      <w:r>
+        <w:t xml:space="preserve"> </w:t>
+      </w:r>
+      <w:proofErr w:type="spellStart"/>
+      <w:r>
+        <w:t>telomeric</w:t>
+      </w:r>
+      <w:proofErr w:type="spellEnd"/>
+      <w:r>
+        <w:t xml:space="preserve"> crossover </w:t>
+      </w:r>
+      <w:r>
+        <w:t xml:space="preserve">positioning </w:t>
+      </w:r>
+      <w:r>
+        <w:t>in females in</w:t>
+      </w:r>
+      <w:r>
+        <w:t xml:space="preserve"> marsupial could be connected to chromosome chains during meiosis (</w:t>
+      </w:r>
+      <w:proofErr w:type="spellStart"/>
+      <w:r>
+        <w:t>Gruetzner</w:t>
+      </w:r>
+      <w:proofErr w:type="spellEnd"/>
+      <w:r>
+        <w:t xml:space="preserve"> et al 2006).</w:t>
+      </w:r>
+    </w:p>
+    <w:p>
+      <w:r>
+        <w:lastRenderedPageBreak/>
+        <w:t xml:space="preserve">A consequence of the stronger interference strength in the high rec males is </w:t>
+      </w:r>
+      <w:r>
+        <w:t xml:space="preserve">that there is a greater amount </w:t>
+      </w:r>
+      <w:r>
+        <w:t xml:space="preserve">proportion of the chromosomes/bivalents </w:t>
+      </w:r>
+      <w:r>
+        <w:t xml:space="preserve">with sister cohesion under tension. </w:t>
+      </w:r>
+    </w:p>
+    <w:p>
+      <w:r>
+        <w:t xml:space="preserve">The bivalent /tetrad 3D structure at metaphase (spindle with tension) can be estimated based on the proportion of chromosome area predicted to be </w:t>
+      </w:r>
+      <w:r>
+        <w:t xml:space="preserve">connected to a new centromere (DNA molecule) and has cohesion connecting it to </w:t>
+      </w:r>
+      <w:r>
+        <w:t>its</w:t>
+      </w:r>
+      <w:r>
+        <w:t xml:space="preserve"> </w:t>
+      </w:r>
+      <w:r>
+        <w:t xml:space="preserve">sister strand and original centromere from the number and placement of crossovers along the </w:t>
+      </w:r>
+      <w:proofErr w:type="spellStart"/>
+      <w:r>
+        <w:t>pachtyene</w:t>
+      </w:r>
+      <w:proofErr w:type="spellEnd"/>
+      <w:r>
+        <w:t xml:space="preserve"> chromosome.</w:t>
+      </w:r>
+    </w:p>
+    <w:p>
+      <w:pPr>
+        <w:ind w:left="360"/>
+      </w:pPr>
+      <w:r>
+        <w:t>Still unanswered questions</w:t>
+      </w:r>
+      <w:r>
+        <w:t xml:space="preserve"> regarding this model</w:t>
+      </w:r>
+      <w:r>
+        <w:t>:</w:t>
+      </w:r>
+    </w:p>
+    <w:p>
+      <w:pPr>
+        <w:pStyle w:val="ListParagraph"/>
+      </w:pPr>
+      <w:r>
+        <w:t>-</w:t>
+      </w:r>
+      <w:r>
+        <w:t xml:space="preserve">What would drive </w:t>
+      </w:r>
+      <w:r>
+        <w:t>the</w:t>
+      </w:r>
+      <w:r>
+        <w:t xml:space="preserve"> evolution between the groups of males</w:t>
+      </w:r>
+      <w:r>
+        <w:t>?</w:t>
+      </w:r>
+    </w:p>
+    <w:p>
+      <w:pPr>
+        <w:pStyle w:val="ListParagraph"/>
+      </w:pPr>
+      <w:r>
+        <w:t>-</w:t>
+      </w:r>
+      <w:r>
+        <w:t>T</w:t>
+      </w:r>
+      <w:r>
+        <w:t>he</w:t>
+      </w:r>
+      <w:r>
+        <w:t xml:space="preserve"> </w:t>
+      </w:r>
+      <w:r>
+        <w:t xml:space="preserve">high rec mice will have a mice of </w:t>
+      </w:r>
+      <w:r>
+        <w:t>tetrad structures (</w:t>
+      </w:r>
+      <w:r>
+        <w:t>single crossov</w:t>
+      </w:r>
+      <w:r>
+        <w:t>er and double crossover bivalents) what would cause this?</w:t>
+      </w:r>
+    </w:p>
+    <w:p>
+      <w:pPr>
+        <w:pStyle w:val="ListParagraph"/>
+      </w:pPr>
+      <w:r>
+        <w:t>-Are there differences in segregation success for the two crossover bivalents with short IFD (in the low rec strains) and the two crossover bivalents with longer IFDs (</w:t>
+      </w:r>
+      <w:r>
+        <w:t>in the high rec strains)</w:t>
+      </w:r>
+      <w:proofErr w:type="gramStart"/>
+      <w:r>
+        <w:t>.</w:t>
+      </w:r>
+      <w:proofErr w:type="gramEnd"/>
     </w:p>
     <w:p/>
-    <w:p/>
-    <w:p>
-      <w:pPr>
-        <w:pStyle w:val="Heading2"/>
-      </w:pPr>
-      <w:r>
-        <w:t xml:space="preserve">Review of modifier </w:t>
-      </w:r>
-      <w:r>
-        <w:t xml:space="preserve">/ </w:t>
+    <w:p>
+      <w:pPr>
+        <w:rPr>
+          <w:b/>
+        </w:rPr>
+      </w:pPr>
+      <w:r>
+        <w:rPr>
+          <w:b/>
+        </w:rPr>
+        <w:t>Conclusion</w:t>
+      </w:r>
+    </w:p>
+    <w:p>
+      <w:r>
+        <w:t xml:space="preserve">Spindle differences model is most </w:t>
+      </w:r>
+      <w:r>
+        <w:t>parsimonious</w:t>
+      </w:r>
+      <w:r>
+        <w:t xml:space="preserve"> model</w:t>
+      </w:r>
+      <w:r>
+        <w:t xml:space="preserve"> given our results. </w:t>
+      </w:r>
+    </w:p>
+    <w:p>
+      <w:r>
+        <w:t>SACE is runner up, since it</w:t>
+      </w:r>
+      <w:r>
+        <w:t xml:space="preserve"> would always predict female biased heterochiasmy, but the positive correlation with </w:t>
       </w:r>
       <w:proofErr w:type="spellStart"/>
       <w:r>
-        <w:t>popgen</w:t>
+        <w:t>gwRR</w:t>
       </w:r>
       <w:proofErr w:type="spellEnd"/>
       <w:r>
-        <w:t xml:space="preserve"> models</w:t>
-      </w:r>
-    </w:p>
-    <w:p>
-      <w:r>
-        <w:t>I</w:t>
-      </w:r>
-      <w:r>
-        <w:t xml:space="preserve">ndirect forces common </w:t>
-      </w:r>
-      <w:r>
-        <w:t xml:space="preserve">assumptions themes </w:t>
-      </w:r>
-      <w:r>
-        <w:t>across all the modifier models</w:t>
+        <w:t xml:space="preserve"> and interference strength fits with maintaining larger chunks of chromosomes together</w:t>
+      </w:r>
+      <w:r>
+        <w:t xml:space="preserve"> in males</w:t>
       </w:r>
       <w:r>
         <w:t>.</w:t>
       </w:r>
     </w:p>
-    <w:p>
-      <w:pPr>
-        <w:pStyle w:val="Heading2"/>
-      </w:pPr>
-      <w:r>
-        <w:t>Review of cell biology</w:t>
-      </w:r>
-    </w:p>
-    <w:p>
-      <w:r>
-        <w:t>Look at conserved features of gametogenesis that distinguish male and females</w:t>
-      </w:r>
-    </w:p>
-    <w:p>
-      <w:pPr>
-        <w:rPr>
-          <w:b/>
-        </w:rPr>
-      </w:pPr>
-      <w:r>
-        <w:rPr>
-          <w:b/>
-        </w:rPr>
-        <w:t>Different Centrosome spindle</w:t>
-      </w:r>
-    </w:p>
-    <w:p>
-      <w:pPr>
-        <w:rPr>
-          <w:b/>
-        </w:rPr>
-      </w:pPr>
-      <w:r>
-        <w:rPr>
-          <w:b/>
-        </w:rPr>
-        <w:t xml:space="preserve">Asymmetrical </w:t>
-      </w:r>
-      <w:r>
-        <w:rPr>
-          <w:b/>
-        </w:rPr>
-        <w:t>division</w:t>
-      </w:r>
-    </w:p>
-    <w:p/>
     <w:p>
       <w:pPr>
         <w:contextualSpacing/>
@@ -1672,10 +1851,10 @@
         </w:numPr>
       </w:pPr>
       <w:r>
-        <w:t>A</w:t>
-      </w:r>
-      <w:r>
-        <w:t>cknowledge that sex average</w:t>
+        <w:t>S</w:t>
+      </w:r>
+      <w:r>
+        <w:t>ex average</w:t>
       </w:r>
       <w:r>
         <w:t xml:space="preserve"> measures</w:t>
@@ -1684,7 +1863,13 @@
         <w:t xml:space="preserve"> data can obscure distinct</w:t>
       </w:r>
       <w:r>
-        <w:t xml:space="preserve"> patterns</w:t>
+        <w:t xml:space="preserve"> </w:t>
+      </w:r>
+      <w:r>
+        <w:t xml:space="preserve">sex specific </w:t>
+      </w:r>
+      <w:r>
+        <w:t>patterns</w:t>
       </w:r>
     </w:p>
     <w:p>
@@ -2369,6 +2554,95 @@
     </w:lvl>
   </w:abstractNum>
   <w:abstractNum w:abstractNumId="7" w15:restartNumberingAfterBreak="0">
+    <w:nsid w:val="4DDB126D"/>
+    <w:multiLevelType w:val="hybridMultilevel"/>
+    <w:tmpl w:val="789430C4"/>
+    <w:lvl w:ilvl="0" w:tplc="04090015">
+      <w:start w:val="2"/>
+      <w:numFmt w:val="upperLetter"/>
+      <w:lvlText w:val="%1."/>
+      <w:lvlJc w:val="left"/>
+      <w:pPr>
+        <w:ind w:left="720" w:hanging="360"/>
+      </w:pPr>
+      <w:rPr>
+        <w:rFonts w:hint="default"/>
+      </w:rPr>
+    </w:lvl>
+    <w:lvl w:ilvl="1" w:tplc="04090019" w:tentative="1">
+      <w:start w:val="1"/>
+      <w:numFmt w:val="lowerLetter"/>
+      <w:lvlText w:val="%2."/>
+      <w:lvlJc w:val="left"/>
+      <w:pPr>
+        <w:ind w:left="1440" w:hanging="360"/>
+      </w:pPr>
+    </w:lvl>
+    <w:lvl w:ilvl="2" w:tplc="0409001B" w:tentative="1">
+      <w:start w:val="1"/>
+      <w:numFmt w:val="lowerRoman"/>
+      <w:lvlText w:val="%3."/>
+      <w:lvlJc w:val="right"/>
+      <w:pPr>
+        <w:ind w:left="2160" w:hanging="180"/>
+      </w:pPr>
+    </w:lvl>
+    <w:lvl w:ilvl="3" w:tplc="0409000F" w:tentative="1">
+      <w:start w:val="1"/>
+      <w:numFmt w:val="decimal"/>
+      <w:lvlText w:val="%4."/>
+      <w:lvlJc w:val="left"/>
+      <w:pPr>
+        <w:ind w:left="2880" w:hanging="360"/>
+      </w:pPr>
+    </w:lvl>
+    <w:lvl w:ilvl="4" w:tplc="04090019" w:tentative="1">
+      <w:start w:val="1"/>
+      <w:numFmt w:val="lowerLetter"/>
+      <w:lvlText w:val="%5."/>
+      <w:lvlJc w:val="left"/>
+      <w:pPr>
+        <w:ind w:left="3600" w:hanging="360"/>
+      </w:pPr>
+    </w:lvl>
+    <w:lvl w:ilvl="5" w:tplc="0409001B" w:tentative="1">
+      <w:start w:val="1"/>
+      <w:numFmt w:val="lowerRoman"/>
+      <w:lvlText w:val="%6."/>
+      <w:lvlJc w:val="right"/>
+      <w:pPr>
+        <w:ind w:left="4320" w:hanging="180"/>
+      </w:pPr>
+    </w:lvl>
+    <w:lvl w:ilvl="6" w:tplc="0409000F" w:tentative="1">
+      <w:start w:val="1"/>
+      <w:numFmt w:val="decimal"/>
+      <w:lvlText w:val="%7."/>
+      <w:lvlJc w:val="left"/>
+      <w:pPr>
+        <w:ind w:left="5040" w:hanging="360"/>
+      </w:pPr>
+    </w:lvl>
+    <w:lvl w:ilvl="7" w:tplc="04090019" w:tentative="1">
+      <w:start w:val="1"/>
+      <w:numFmt w:val="lowerLetter"/>
+      <w:lvlText w:val="%8."/>
+      <w:lvlJc w:val="left"/>
+      <w:pPr>
+        <w:ind w:left="5760" w:hanging="360"/>
+      </w:pPr>
+    </w:lvl>
+    <w:lvl w:ilvl="8" w:tplc="0409001B" w:tentative="1">
+      <w:start w:val="1"/>
+      <w:numFmt w:val="lowerRoman"/>
+      <w:lvlText w:val="%9."/>
+      <w:lvlJc w:val="right"/>
+      <w:pPr>
+        <w:ind w:left="6480" w:hanging="180"/>
+      </w:pPr>
+    </w:lvl>
+  </w:abstractNum>
+  <w:abstractNum w:abstractNumId="8" w15:restartNumberingAfterBreak="0">
     <w:nsid w:val="68A30A20"/>
     <w:multiLevelType w:val="hybridMultilevel"/>
     <w:tmpl w:val="BCCA2898"/>
@@ -2481,7 +2755,7 @@
       </w:rPr>
     </w:lvl>
   </w:abstractNum>
-  <w:abstractNum w:abstractNumId="8" w15:restartNumberingAfterBreak="0">
+  <w:abstractNum w:abstractNumId="9" w15:restartNumberingAfterBreak="0">
     <w:nsid w:val="69BA46D9"/>
     <w:multiLevelType w:val="hybridMultilevel"/>
     <w:tmpl w:val="29342C10"/>
@@ -2594,7 +2868,7 @@
       </w:rPr>
     </w:lvl>
   </w:abstractNum>
-  <w:abstractNum w:abstractNumId="9" w15:restartNumberingAfterBreak="0">
+  <w:abstractNum w:abstractNumId="10" w15:restartNumberingAfterBreak="0">
     <w:nsid w:val="6A307FAE"/>
     <w:multiLevelType w:val="hybridMultilevel"/>
     <w:tmpl w:val="C8DA0844"/>
@@ -2681,6 +2955,119 @@
       <w:pPr>
         <w:ind w:left="6480" w:hanging="180"/>
       </w:pPr>
+    </w:lvl>
+  </w:abstractNum>
+  <w:abstractNum w:abstractNumId="11" w15:restartNumberingAfterBreak="0">
+    <w:nsid w:val="6DCE36A8"/>
+    <w:multiLevelType w:val="hybridMultilevel"/>
+    <w:tmpl w:val="801C4F38"/>
+    <w:lvl w:ilvl="0" w:tplc="580C6002">
+      <w:start w:val="4"/>
+      <w:numFmt w:val="bullet"/>
+      <w:lvlText w:val=""/>
+      <w:lvlJc w:val="left"/>
+      <w:pPr>
+        <w:ind w:left="1080" w:hanging="360"/>
+      </w:pPr>
+      <w:rPr>
+        <w:rFonts w:ascii="Wingdings" w:eastAsiaTheme="minorHAnsi" w:hAnsi="Wingdings" w:cstheme="minorBidi" w:hint="default"/>
+      </w:rPr>
+    </w:lvl>
+    <w:lvl w:ilvl="1" w:tplc="04090003" w:tentative="1">
+      <w:start w:val="1"/>
+      <w:numFmt w:val="bullet"/>
+      <w:lvlText w:val="o"/>
+      <w:lvlJc w:val="left"/>
+      <w:pPr>
+        <w:ind w:left="1800" w:hanging="360"/>
+      </w:pPr>
+      <w:rPr>
+        <w:rFonts w:ascii="Courier New" w:hAnsi="Courier New" w:cs="Courier New" w:hint="default"/>
+      </w:rPr>
+    </w:lvl>
+    <w:lvl w:ilvl="2" w:tplc="04090005" w:tentative="1">
+      <w:start w:val="1"/>
+      <w:numFmt w:val="bullet"/>
+      <w:lvlText w:val=""/>
+      <w:lvlJc w:val="left"/>
+      <w:pPr>
+        <w:ind w:left="2520" w:hanging="360"/>
+      </w:pPr>
+      <w:rPr>
+        <w:rFonts w:ascii="Wingdings" w:hAnsi="Wingdings" w:hint="default"/>
+      </w:rPr>
+    </w:lvl>
+    <w:lvl w:ilvl="3" w:tplc="04090001" w:tentative="1">
+      <w:start w:val="1"/>
+      <w:numFmt w:val="bullet"/>
+      <w:lvlText w:val=""/>
+      <w:lvlJc w:val="left"/>
+      <w:pPr>
+        <w:ind w:left="3240" w:hanging="360"/>
+      </w:pPr>
+      <w:rPr>
+        <w:rFonts w:ascii="Symbol" w:hAnsi="Symbol" w:hint="default"/>
+      </w:rPr>
+    </w:lvl>
+    <w:lvl w:ilvl="4" w:tplc="04090003" w:tentative="1">
+      <w:start w:val="1"/>
+      <w:numFmt w:val="bullet"/>
+      <w:lvlText w:val="o"/>
+      <w:lvlJc w:val="left"/>
+      <w:pPr>
+        <w:ind w:left="3960" w:hanging="360"/>
+      </w:pPr>
+      <w:rPr>
+        <w:rFonts w:ascii="Courier New" w:hAnsi="Courier New" w:cs="Courier New" w:hint="default"/>
+      </w:rPr>
+    </w:lvl>
+    <w:lvl w:ilvl="5" w:tplc="04090005" w:tentative="1">
+      <w:start w:val="1"/>
+      <w:numFmt w:val="bullet"/>
+      <w:lvlText w:val=""/>
+      <w:lvlJc w:val="left"/>
+      <w:pPr>
+        <w:ind w:left="4680" w:hanging="360"/>
+      </w:pPr>
+      <w:rPr>
+        <w:rFonts w:ascii="Wingdings" w:hAnsi="Wingdings" w:hint="default"/>
+      </w:rPr>
+    </w:lvl>
+    <w:lvl w:ilvl="6" w:tplc="04090001" w:tentative="1">
+      <w:start w:val="1"/>
+      <w:numFmt w:val="bullet"/>
+      <w:lvlText w:val=""/>
+      <w:lvlJc w:val="left"/>
+      <w:pPr>
+        <w:ind w:left="5400" w:hanging="360"/>
+      </w:pPr>
+      <w:rPr>
+        <w:rFonts w:ascii="Symbol" w:hAnsi="Symbol" w:hint="default"/>
+      </w:rPr>
+    </w:lvl>
+    <w:lvl w:ilvl="7" w:tplc="04090003" w:tentative="1">
+      <w:start w:val="1"/>
+      <w:numFmt w:val="bullet"/>
+      <w:lvlText w:val="o"/>
+      <w:lvlJc w:val="left"/>
+      <w:pPr>
+        <w:ind w:left="6120" w:hanging="360"/>
+      </w:pPr>
+      <w:rPr>
+        <w:rFonts w:ascii="Courier New" w:hAnsi="Courier New" w:cs="Courier New" w:hint="default"/>
+      </w:rPr>
+    </w:lvl>
+    <w:lvl w:ilvl="8" w:tplc="04090005" w:tentative="1">
+      <w:start w:val="1"/>
+      <w:numFmt w:val="bullet"/>
+      <w:lvlText w:val=""/>
+      <w:lvlJc w:val="left"/>
+      <w:pPr>
+        <w:ind w:left="6840" w:hanging="360"/>
+      </w:pPr>
+      <w:rPr>
+        <w:rFonts w:ascii="Wingdings" w:hAnsi="Wingdings" w:hint="default"/>
+      </w:rPr>
     </w:lvl>
   </w:abstractNum>
   <w:num w:numId="1">
@@ -2690,7 +3077,7 @@
     <w:abstractNumId w:val="2"/>
   </w:num>
   <w:num w:numId="3">
-    <w:abstractNumId w:val="7"/>
+    <w:abstractNumId w:val="8"/>
   </w:num>
   <w:num w:numId="4">
     <w:abstractNumId w:val="6"/>
@@ -2699,7 +3086,7 @@
     <w:abstractNumId w:val="5"/>
   </w:num>
   <w:num w:numId="6">
-    <w:abstractNumId w:val="8"/>
+    <w:abstractNumId w:val="9"/>
   </w:num>
   <w:num w:numId="7">
     <w:abstractNumId w:val="0"/>
@@ -2711,7 +3098,13 @@
     <w:abstractNumId w:val="3"/>
   </w:num>
   <w:num w:numId="10">
-    <w:abstractNumId w:val="9"/>
+    <w:abstractNumId w:val="10"/>
+  </w:num>
+  <w:num w:numId="11">
+    <w:abstractNumId w:val="7"/>
+  </w:num>
+  <w:num w:numId="12">
+    <w:abstractNumId w:val="11"/>
   </w:num>
 </w:numbering>
 </file>
@@ -3523,7 +3916,7 @@
 </file>
 
 <file path=customXml/itemProps1.xml><?xml version="1.0" encoding="utf-8"?>
-<ds:datastoreItem xmlns:ds="http://schemas.openxmlformats.org/officeDocument/2006/customXml" ds:itemID="{8B9D0161-D2D0-4A52-A36A-42CA6703E4BA}">
+<ds:datastoreItem xmlns:ds="http://schemas.openxmlformats.org/officeDocument/2006/customXml" ds:itemID="{C87054CE-8077-49C5-B5AA-F395B623287A}">
   <ds:schemaRefs>
     <ds:schemaRef ds:uri="http://schemas.openxmlformats.org/officeDocument/2006/bibliography"/>
   </ds:schemaRefs>

</xml_diff>